<commit_message>
feat: document docker ps
</commit_message>
<xml_diff>
--- a/Settings/Docker/Docker-Commands.docx
+++ b/Settings/Docker/Docker-Commands.docx
@@ -1,6 +1,6 @@
 
 <file path=word/document.xml><?xml version="1.0" encoding="utf-8"?>
-<w:document xmlns:wpc="http://schemas.microsoft.com/office/word/2010/wordprocessingCanvas" xmlns:cx="http://schemas.microsoft.com/office/drawing/2014/chartex" xmlns:cx1="http://schemas.microsoft.com/office/drawing/2015/9/8/chartex" xmlns:cx2="http://schemas.microsoft.com/office/drawing/2015/10/21/chartex" xmlns:cx3="http://schemas.microsoft.com/office/drawing/2016/5/9/chartex" xmlns:cx4="http://schemas.microsoft.com/office/drawing/2016/5/10/chartex" xmlns:cx5="http://schemas.microsoft.com/office/drawing/2016/5/11/chartex" xmlns:cx6="http://schemas.microsoft.com/office/drawing/2016/5/12/chartex" xmlns:cx7="http://schemas.microsoft.com/office/drawing/2016/5/13/chartex" xmlns:cx8="http://schemas.microsoft.com/office/drawing/2016/5/14/chartex" xmlns:mc="http://schemas.openxmlformats.org/markup-compatibility/2006" xmlns:aink="http://schemas.microsoft.com/office/drawing/2016/ink" xmlns:am3d="http://schemas.microsoft.com/office/drawing/2017/model3d" xmlns:o="urn:schemas-microsoft-com:office:office" xmlns:r="http://schemas.openxmlformats.org/officeDocument/2006/relationships" xmlns:m="http://schemas.openxmlformats.org/officeDocument/2006/math" xmlns:v="urn:schemas-microsoft-com:vml" xmlns:wp14="http://schemas.microsoft.com/office/word/2010/wordprocessingDrawing" xmlns:wp="http://schemas.openxmlformats.org/drawingml/2006/wordprocessingDrawing" xmlns:w10="urn:schemas-microsoft-com:office:word" xmlns:w="http://schemas.openxmlformats.org/wordprocessingml/2006/main" xmlns:w14="http://schemas.microsoft.com/office/word/2010/wordml" xmlns:w15="http://schemas.microsoft.com/office/word/2012/wordml" xmlns:w16cid="http://schemas.microsoft.com/office/word/2016/wordml/cid" xmlns:w16se="http://schemas.microsoft.com/office/word/2015/wordml/symex" xmlns:wpg="http://schemas.microsoft.com/office/word/2010/wordprocessingGroup" xmlns:wpi="http://schemas.microsoft.com/office/word/2010/wordprocessingInk" xmlns:wne="http://schemas.microsoft.com/office/word/2006/wordml" xmlns:wps="http://schemas.microsoft.com/office/word/2010/wordprocessingShape" mc:Ignorable="w14 w15 w16se w16cid wp14">
+<w:document xmlns:wpc="http://schemas.microsoft.com/office/word/2010/wordprocessingCanvas" xmlns:cx="http://schemas.microsoft.com/office/drawing/2014/chartex" xmlns:cx1="http://schemas.microsoft.com/office/drawing/2015/9/8/chartex" xmlns:cx2="http://schemas.microsoft.com/office/drawing/2015/10/21/chartex" xmlns:cx3="http://schemas.microsoft.com/office/drawing/2016/5/9/chartex" xmlns:cx4="http://schemas.microsoft.com/office/drawing/2016/5/10/chartex" xmlns:cx5="http://schemas.microsoft.com/office/drawing/2016/5/11/chartex" xmlns:cx6="http://schemas.microsoft.com/office/drawing/2016/5/12/chartex" xmlns:cx7="http://schemas.microsoft.com/office/drawing/2016/5/13/chartex" xmlns:cx8="http://schemas.microsoft.com/office/drawing/2016/5/14/chartex" xmlns:mc="http://schemas.openxmlformats.org/markup-compatibility/2006" xmlns:aink="http://schemas.microsoft.com/office/drawing/2016/ink" xmlns:am3d="http://schemas.microsoft.com/office/drawing/2017/model3d" xmlns:o="urn:schemas-microsoft-com:office:office" xmlns:oel="http://schemas.microsoft.com/office/2019/extlst" xmlns:r="http://schemas.openxmlformats.org/officeDocument/2006/relationships" xmlns:m="http://schemas.openxmlformats.org/officeDocument/2006/math" xmlns:v="urn:schemas-microsoft-com:vml" xmlns:wp14="http://schemas.microsoft.com/office/word/2010/wordprocessingDrawing" xmlns:wp="http://schemas.openxmlformats.org/drawingml/2006/wordprocessingDrawing" xmlns:w10="urn:schemas-microsoft-com:office:word" xmlns:w="http://schemas.openxmlformats.org/wordprocessingml/2006/main" xmlns:w14="http://schemas.microsoft.com/office/word/2010/wordml" xmlns:w15="http://schemas.microsoft.com/office/word/2012/wordml" xmlns:w16cex="http://schemas.microsoft.com/office/word/2018/wordml/cex" xmlns:w16cid="http://schemas.microsoft.com/office/word/2016/wordml/cid" xmlns:w16="http://schemas.microsoft.com/office/word/2018/wordml" xmlns:w16du="http://schemas.microsoft.com/office/word/2023/wordml/word16du" xmlns:w16sdtdh="http://schemas.microsoft.com/office/word/2020/wordml/sdtdatahash" xmlns:w16se="http://schemas.microsoft.com/office/word/2015/wordml/symex" xmlns:wpg="http://schemas.microsoft.com/office/word/2010/wordprocessingGroup" xmlns:wpi="http://schemas.microsoft.com/office/word/2010/wordprocessingInk" xmlns:wne="http://schemas.microsoft.com/office/word/2006/wordml" xmlns:wps="http://schemas.microsoft.com/office/word/2010/wordprocessingShape" mc:Ignorable="w14 w15 w16se w16cid w16 w16cex w16sdtdh w16du wp14">
   <w:body>
     <w:tbl>
       <w:tblPr>
@@ -113,31 +113,24 @@
               <w:tabs>
                 <w:tab w:val="left" w:pos="1215"/>
               </w:tabs>
-            </w:pPr>
-            <w:proofErr w:type="spellStart"/>
-            <w:r>
-              <w:rPr>
-                <w:rFonts w:ascii="Courier New" w:eastAsia="Times New Roman" w:hAnsi="Courier New" w:cs="Courier New"/>
-                <w:sz w:val="20"/>
-                <w:lang w:eastAsia="de-DE"/>
-              </w:rPr>
-              <w:t>docker</w:t>
-            </w:r>
-            <w:proofErr w:type="spellEnd"/>
-            <w:r>
-              <w:rPr>
-                <w:rFonts w:ascii="Courier New" w:eastAsia="Times New Roman" w:hAnsi="Courier New" w:cs="Courier New"/>
-                <w:sz w:val="20"/>
-                <w:lang w:eastAsia="de-DE"/>
-              </w:rPr>
-              <w:t xml:space="preserve"> push &lt;</w:t>
-            </w:r>
-            <w:proofErr w:type="spellStart"/>
-            <w:r>
-              <w:rPr>
-                <w:rFonts w:ascii="Courier New" w:eastAsia="Times New Roman" w:hAnsi="Courier New" w:cs="Courier New"/>
-                <w:sz w:val="20"/>
-                <w:lang w:eastAsia="de-DE"/>
+              <w:rPr>
+                <w:lang w:val="en-US"/>
+              </w:rPr>
+            </w:pPr>
+            <w:r>
+              <w:rPr>
+                <w:rFonts w:ascii="Courier New" w:eastAsia="Times New Roman" w:hAnsi="Courier New" w:cs="Courier New"/>
+                <w:sz w:val="20"/>
+                <w:lang w:val="en-US" w:eastAsia="de-DE"/>
+              </w:rPr>
+              <w:t>docker push &lt;</w:t>
+            </w:r>
+            <w:proofErr w:type="spellStart"/>
+            <w:r>
+              <w:rPr>
+                <w:rFonts w:ascii="Courier New" w:eastAsia="Times New Roman" w:hAnsi="Courier New" w:cs="Courier New"/>
+                <w:sz w:val="20"/>
+                <w:lang w:val="en-US" w:eastAsia="de-DE"/>
               </w:rPr>
               <w:t>image|repository</w:t>
             </w:r>
@@ -146,7 +139,7 @@
               <w:rPr>
                 <w:rFonts w:ascii="Courier New" w:eastAsia="Times New Roman" w:hAnsi="Courier New" w:cs="Courier New"/>
                 <w:sz w:val="20"/>
-                <w:lang w:eastAsia="de-DE"/>
+                <w:lang w:val="en-US" w:eastAsia="de-DE"/>
               </w:rPr>
               <w:t>&gt;[:&lt;tag&gt;]</w:t>
             </w:r>
@@ -570,407 +563,233 @@
               <w:rPr>
                 <w:rFonts w:ascii="Courier New" w:eastAsia="Times New Roman" w:hAnsi="Courier New" w:cs="Courier New"/>
                 <w:sz w:val="20"/>
-                <w:lang w:eastAsia="de-DE"/>
-              </w:rPr>
-            </w:pPr>
-            <w:proofErr w:type="spellStart"/>
-            <w:r>
-              <w:rPr>
-                <w:rFonts w:ascii="Courier New" w:eastAsia="Times New Roman" w:hAnsi="Courier New" w:cs="Courier New"/>
-                <w:sz w:val="20"/>
-                <w:lang w:eastAsia="de-DE"/>
-              </w:rPr>
-              <w:t>docker</w:t>
-            </w:r>
-            <w:proofErr w:type="spellEnd"/>
-            <w:r>
-              <w:rPr>
-                <w:rFonts w:ascii="Courier New" w:eastAsia="Times New Roman" w:hAnsi="Courier New" w:cs="Courier New"/>
-                <w:sz w:val="20"/>
-                <w:lang w:eastAsia="de-DE"/>
+                <w:lang w:val="en-US" w:eastAsia="de-DE"/>
+              </w:rPr>
+            </w:pPr>
+            <w:r>
+              <w:rPr>
+                <w:rFonts w:ascii="Courier New" w:eastAsia="Times New Roman" w:hAnsi="Courier New" w:cs="Courier New"/>
+                <w:sz w:val="20"/>
+                <w:lang w:val="en-US" w:eastAsia="de-DE"/>
+              </w:rPr>
+              <w:t xml:space="preserve">docker run --name &lt;name&gt; -d -p </w:t>
+            </w:r>
+            <w:proofErr w:type="spellStart"/>
+            <w:proofErr w:type="gramStart"/>
+            <w:r>
+              <w:rPr>
+                <w:rFonts w:ascii="Courier New" w:eastAsia="Times New Roman" w:hAnsi="Courier New" w:cs="Courier New"/>
+                <w:sz w:val="20"/>
+                <w:lang w:val="en-US" w:eastAsia="de-DE"/>
+              </w:rPr>
+              <w:t>source:target</w:t>
+            </w:r>
+            <w:proofErr w:type="spellEnd"/>
+            <w:proofErr w:type="gramEnd"/>
+            <w:r>
+              <w:rPr>
+                <w:rFonts w:ascii="Courier New" w:eastAsia="Times New Roman" w:hAnsi="Courier New" w:cs="Courier New"/>
+                <w:sz w:val="20"/>
+                <w:lang w:val="en-US" w:eastAsia="de-DE"/>
+              </w:rPr>
+              <w:t xml:space="preserve"> -t</w:t>
+            </w:r>
+            <w:r>
+              <w:rPr>
+                <w:rFonts w:ascii="Courier New" w:eastAsia="Times New Roman" w:hAnsi="Courier New" w:cs="Courier New"/>
+                <w:sz w:val="20"/>
+                <w:lang w:val="en-US" w:eastAsia="de-DE"/>
+              </w:rPr>
+              <w:t xml:space="preserve"> -w &lt;</w:t>
+            </w:r>
+            <w:proofErr w:type="spellStart"/>
+            <w:r>
+              <w:rPr>
+                <w:rFonts w:ascii="Courier New" w:eastAsia="Times New Roman" w:hAnsi="Courier New" w:cs="Courier New"/>
+                <w:sz w:val="20"/>
+                <w:lang w:val="en-US" w:eastAsia="de-DE"/>
+              </w:rPr>
+              <w:t>work</w:t>
+            </w:r>
+            <w:r>
+              <w:rPr>
+                <w:rFonts w:ascii="Courier New" w:eastAsia="Times New Roman" w:hAnsi="Courier New" w:cs="Courier New"/>
+                <w:sz w:val="20"/>
+                <w:lang w:val="en-US" w:eastAsia="de-DE"/>
+              </w:rPr>
+              <w:t>dir</w:t>
+            </w:r>
+            <w:proofErr w:type="spellEnd"/>
+            <w:r>
+              <w:rPr>
+                <w:rFonts w:ascii="Courier New" w:eastAsia="Times New Roman" w:hAnsi="Courier New" w:cs="Courier New"/>
+                <w:sz w:val="20"/>
+                <w:lang w:val="en-US" w:eastAsia="de-DE"/>
+              </w:rPr>
+              <w:t>&gt;</w:t>
+            </w:r>
+            <w:r>
+              <w:rPr>
+                <w:rFonts w:ascii="Courier New" w:eastAsia="Times New Roman" w:hAnsi="Courier New" w:cs="Courier New"/>
+                <w:sz w:val="20"/>
+                <w:lang w:val="en-US" w:eastAsia="de-DE"/>
+              </w:rPr>
+              <w:t xml:space="preserve"> &lt;image&gt;</w:t>
+            </w:r>
+          </w:p>
+        </w:tc>
+        <w:tc>
+          <w:tcPr>
+            <w:tcW w:w="5103" w:type="dxa"/>
+          </w:tcPr>
+          <w:p>
+            <w:pPr>
+              <w:rPr>
+                <w:rFonts w:ascii="Calibri" w:eastAsia="Times New Roman" w:hAnsi="Calibri" w:cs="Calibri"/>
+                <w:color w:val="000000"/>
+                <w:sz w:val="20"/>
+                <w:lang w:eastAsia="de-DE"/>
+              </w:rPr>
+            </w:pPr>
+            <w:r>
+              <w:rPr>
+                <w:rFonts w:ascii="Calibri" w:eastAsia="Times New Roman" w:hAnsi="Calibri" w:cs="Calibri"/>
+                <w:sz w:val="20"/>
+                <w:lang w:eastAsia="de-DE"/>
+              </w:rPr>
+              <w:t>Startet das gebaute/heruntergeladene Image (erzeugt neue Instanz)</w:t>
+            </w:r>
+            <w:r>
+              <w:rPr>
+                <w:rFonts w:ascii="Calibri" w:eastAsia="Times New Roman" w:hAnsi="Calibri" w:cs="Calibri"/>
+                <w:sz w:val="20"/>
+                <w:lang w:eastAsia="de-DE"/>
+              </w:rPr>
+              <w:t xml:space="preserve"> [</w:t>
+            </w:r>
+            <w:proofErr w:type="spellStart"/>
+            <w:r>
+              <w:rPr>
+                <w:rFonts w:ascii="Calibri" w:eastAsia="Times New Roman" w:hAnsi="Calibri" w:cs="Calibri"/>
+                <w:sz w:val="20"/>
+                <w:lang w:eastAsia="de-DE"/>
+              </w:rPr>
+              <w:t>workdir</w:t>
+            </w:r>
+            <w:proofErr w:type="spellEnd"/>
+            <w:r>
+              <w:rPr>
+                <w:rFonts w:ascii="Calibri" w:eastAsia="Times New Roman" w:hAnsi="Calibri" w:cs="Calibri"/>
+                <w:sz w:val="20"/>
+                <w:lang w:eastAsia="de-DE"/>
+              </w:rPr>
+              <w:t xml:space="preserve"> in Windows mit extra / </w:t>
+            </w:r>
+            <w:proofErr w:type="spellStart"/>
+            <w:r>
+              <w:rPr>
+                <w:rFonts w:ascii="Calibri" w:eastAsia="Times New Roman" w:hAnsi="Calibri" w:cs="Calibri"/>
+                <w:sz w:val="20"/>
+                <w:lang w:eastAsia="de-DE"/>
+              </w:rPr>
+              <w:t>prefixen</w:t>
+            </w:r>
+            <w:proofErr w:type="spellEnd"/>
+            <w:r>
+              <w:rPr>
+                <w:rFonts w:ascii="Calibri" w:eastAsia="Times New Roman" w:hAnsi="Calibri" w:cs="Calibri"/>
+                <w:sz w:val="20"/>
+                <w:lang w:eastAsia="de-DE"/>
+              </w:rPr>
+              <w:t>]</w:t>
+            </w:r>
+          </w:p>
+        </w:tc>
+        <w:tc>
+          <w:tcPr>
+            <w:tcW w:w="3829" w:type="dxa"/>
+          </w:tcPr>
+          <w:p>
+            <w:pPr>
+              <w:rPr>
+                <w:rFonts w:ascii="Calibri" w:eastAsia="Times New Roman" w:hAnsi="Calibri" w:cs="Calibri"/>
+                <w:sz w:val="20"/>
+                <w:lang w:val="en-US" w:eastAsia="de-DE"/>
+              </w:rPr>
+            </w:pPr>
+            <w:r>
+              <w:rPr>
+                <w:rFonts w:ascii="Calibri" w:eastAsia="Times New Roman" w:hAnsi="Calibri" w:cs="Calibri"/>
+                <w:sz w:val="20"/>
+                <w:lang w:val="en-US" w:eastAsia="de-DE"/>
+              </w:rPr>
+              <w:t xml:space="preserve">-t: </w:t>
+            </w:r>
+            <w:proofErr w:type="spellStart"/>
+            <w:r>
+              <w:rPr>
+                <w:rFonts w:ascii="Calibri" w:eastAsia="Times New Roman" w:hAnsi="Calibri" w:cs="Calibri"/>
+                <w:sz w:val="20"/>
+                <w:lang w:val="en-US" w:eastAsia="de-DE"/>
+              </w:rPr>
+              <w:t>tty</w:t>
+            </w:r>
+            <w:proofErr w:type="spellEnd"/>
+            <w:r>
+              <w:rPr>
+                <w:rFonts w:ascii="Calibri" w:eastAsia="Times New Roman" w:hAnsi="Calibri" w:cs="Calibri"/>
+                <w:sz w:val="20"/>
+                <w:lang w:val="en-US" w:eastAsia="de-DE"/>
+              </w:rPr>
+              <w:t xml:space="preserve"> / -d: detach / -p: publish ports / </w:t>
+            </w:r>
+          </w:p>
+          <w:p>
+            <w:pPr>
+              <w:rPr>
+                <w:rFonts w:ascii="Calibri" w:eastAsia="Times New Roman" w:hAnsi="Calibri" w:cs="Calibri"/>
+                <w:sz w:val="20"/>
+                <w:lang w:val="en-US" w:eastAsia="de-DE"/>
+              </w:rPr>
+            </w:pPr>
+            <w:r>
+              <w:rPr>
+                <w:rFonts w:ascii="Calibri" w:eastAsia="Times New Roman" w:hAnsi="Calibri" w:cs="Calibri"/>
+                <w:sz w:val="20"/>
+                <w:lang w:val="en-US" w:eastAsia="de-DE"/>
+              </w:rPr>
+              <w:t>--name: container name</w:t>
+            </w:r>
+            <w:r>
+              <w:rPr>
+                <w:rFonts w:ascii="Calibri" w:eastAsia="Times New Roman" w:hAnsi="Calibri" w:cs="Calibri"/>
+                <w:sz w:val="20"/>
+                <w:lang w:val="en-US" w:eastAsia="de-DE"/>
+              </w:rPr>
+              <w:t xml:space="preserve"> / -w</w:t>
+            </w:r>
+            <w:r>
+              <w:rPr>
+                <w:rFonts w:ascii="Calibri" w:eastAsia="Times New Roman" w:hAnsi="Calibri" w:cs="Calibri"/>
+                <w:sz w:val="20"/>
+                <w:lang w:val="en-US" w:eastAsia="de-DE"/>
+              </w:rPr>
+              <w:t>:</w:t>
+            </w:r>
+            <w:r>
+              <w:rPr>
+                <w:rFonts w:ascii="Calibri" w:eastAsia="Times New Roman" w:hAnsi="Calibri" w:cs="Calibri"/>
+                <w:sz w:val="20"/>
+                <w:lang w:val="en-US" w:eastAsia="de-DE"/>
               </w:rPr>
               <w:t xml:space="preserve"> </w:t>
             </w:r>
             <w:proofErr w:type="spellStart"/>
             <w:r>
               <w:rPr>
-                <w:rFonts w:ascii="Courier New" w:eastAsia="Times New Roman" w:hAnsi="Courier New" w:cs="Courier New"/>
-                <w:sz w:val="20"/>
-                <w:lang w:eastAsia="de-DE"/>
-              </w:rPr>
-              <w:t>run</w:t>
-            </w:r>
-            <w:proofErr w:type="spellEnd"/>
-            <w:r>
-              <w:rPr>
-                <w:rFonts w:ascii="Courier New" w:eastAsia="Times New Roman" w:hAnsi="Courier New" w:cs="Courier New"/>
-                <w:sz w:val="20"/>
-                <w:lang w:eastAsia="de-DE"/>
-              </w:rPr>
-              <w:t xml:space="preserve"> --</w:t>
-            </w:r>
-            <w:proofErr w:type="spellStart"/>
-            <w:r>
-              <w:rPr>
-                <w:rFonts w:ascii="Courier New" w:eastAsia="Times New Roman" w:hAnsi="Courier New" w:cs="Courier New"/>
-                <w:sz w:val="20"/>
-                <w:lang w:eastAsia="de-DE"/>
-              </w:rPr>
-              <w:t>name</w:t>
-            </w:r>
-            <w:proofErr w:type="spellEnd"/>
-            <w:r>
-              <w:rPr>
-                <w:rFonts w:ascii="Courier New" w:eastAsia="Times New Roman" w:hAnsi="Courier New" w:cs="Courier New"/>
-                <w:sz w:val="20"/>
-                <w:lang w:eastAsia="de-DE"/>
-              </w:rPr>
-              <w:t xml:space="preserve"> &lt;</w:t>
-            </w:r>
-            <w:proofErr w:type="spellStart"/>
-            <w:r>
-              <w:rPr>
-                <w:rFonts w:ascii="Courier New" w:eastAsia="Times New Roman" w:hAnsi="Courier New" w:cs="Courier New"/>
-                <w:sz w:val="20"/>
-                <w:lang w:eastAsia="de-DE"/>
-              </w:rPr>
-              <w:t>name</w:t>
-            </w:r>
-            <w:proofErr w:type="spellEnd"/>
-            <w:r>
-              <w:rPr>
-                <w:rFonts w:ascii="Courier New" w:eastAsia="Times New Roman" w:hAnsi="Courier New" w:cs="Courier New"/>
-                <w:sz w:val="20"/>
-                <w:lang w:eastAsia="de-DE"/>
-              </w:rPr>
-              <w:t xml:space="preserve">&gt; -d -p </w:t>
-            </w:r>
-            <w:proofErr w:type="spellStart"/>
-            <w:proofErr w:type="gramStart"/>
-            <w:r>
-              <w:rPr>
-                <w:rFonts w:ascii="Courier New" w:eastAsia="Times New Roman" w:hAnsi="Courier New" w:cs="Courier New"/>
-                <w:sz w:val="20"/>
-                <w:lang w:eastAsia="de-DE"/>
-              </w:rPr>
-              <w:t>source:target</w:t>
-            </w:r>
-            <w:proofErr w:type="spellEnd"/>
-            <w:proofErr w:type="gramEnd"/>
-            <w:r>
-              <w:rPr>
-                <w:rFonts w:ascii="Courier New" w:eastAsia="Times New Roman" w:hAnsi="Courier New" w:cs="Courier New"/>
-                <w:sz w:val="20"/>
-                <w:lang w:eastAsia="de-DE"/>
-              </w:rPr>
-              <w:t xml:space="preserve"> -t</w:t>
-            </w:r>
-            <w:r>
-              <w:rPr>
-                <w:rFonts w:ascii="Courier New" w:eastAsia="Times New Roman" w:hAnsi="Courier New" w:cs="Courier New"/>
-                <w:sz w:val="20"/>
-                <w:lang w:eastAsia="de-DE"/>
-              </w:rPr>
-              <w:t xml:space="preserve"> -w &lt;</w:t>
-            </w:r>
-            <w:proofErr w:type="spellStart"/>
-            <w:r>
-              <w:rPr>
-                <w:rFonts w:ascii="Courier New" w:eastAsia="Times New Roman" w:hAnsi="Courier New" w:cs="Courier New"/>
-                <w:sz w:val="20"/>
-                <w:lang w:eastAsia="de-DE"/>
-              </w:rPr>
-              <w:t>work</w:t>
-            </w:r>
-            <w:r>
-              <w:rPr>
-                <w:rFonts w:ascii="Courier New" w:eastAsia="Times New Roman" w:hAnsi="Courier New" w:cs="Courier New"/>
-                <w:sz w:val="20"/>
-                <w:lang w:eastAsia="de-DE"/>
-              </w:rPr>
-              <w:t>dir</w:t>
-            </w:r>
-            <w:proofErr w:type="spellEnd"/>
-            <w:r>
-              <w:rPr>
-                <w:rFonts w:ascii="Courier New" w:eastAsia="Times New Roman" w:hAnsi="Courier New" w:cs="Courier New"/>
-                <w:sz w:val="20"/>
-                <w:lang w:eastAsia="de-DE"/>
-              </w:rPr>
-              <w:t>&gt;</w:t>
-            </w:r>
-            <w:r>
-              <w:rPr>
-                <w:rFonts w:ascii="Courier New" w:eastAsia="Times New Roman" w:hAnsi="Courier New" w:cs="Courier New"/>
-                <w:sz w:val="20"/>
-                <w:lang w:eastAsia="de-DE"/>
-              </w:rPr>
-              <w:t xml:space="preserve"> &lt;</w:t>
-            </w:r>
-            <w:proofErr w:type="spellStart"/>
-            <w:r>
-              <w:rPr>
-                <w:rFonts w:ascii="Courier New" w:eastAsia="Times New Roman" w:hAnsi="Courier New" w:cs="Courier New"/>
-                <w:sz w:val="20"/>
-                <w:lang w:eastAsia="de-DE"/>
-              </w:rPr>
-              <w:t>image</w:t>
-            </w:r>
-            <w:proofErr w:type="spellEnd"/>
-            <w:r>
-              <w:rPr>
-                <w:rFonts w:ascii="Courier New" w:eastAsia="Times New Roman" w:hAnsi="Courier New" w:cs="Courier New"/>
-                <w:sz w:val="20"/>
-                <w:lang w:eastAsia="de-DE"/>
-              </w:rPr>
-              <w:t>&gt;</w:t>
-            </w:r>
-          </w:p>
-        </w:tc>
-        <w:tc>
-          <w:tcPr>
-            <w:tcW w:w="5103" w:type="dxa"/>
-          </w:tcPr>
-          <w:p>
-            <w:pPr>
-              <w:rPr>
-                <w:rFonts w:ascii="Calibri" w:eastAsia="Times New Roman" w:hAnsi="Calibri" w:cs="Calibri"/>
-                <w:color w:val="000000"/>
-                <w:sz w:val="20"/>
-                <w:lang w:eastAsia="de-DE"/>
-              </w:rPr>
-            </w:pPr>
-            <w:r>
-              <w:rPr>
-                <w:rFonts w:ascii="Calibri" w:eastAsia="Times New Roman" w:hAnsi="Calibri" w:cs="Calibri"/>
-                <w:sz w:val="20"/>
-                <w:lang w:eastAsia="de-DE"/>
-              </w:rPr>
-              <w:t>Startet das gebaute/heruntergeladene Image (erzeugt neue Instanz)</w:t>
-            </w:r>
-            <w:r>
-              <w:rPr>
-                <w:rFonts w:ascii="Calibri" w:eastAsia="Times New Roman" w:hAnsi="Calibri" w:cs="Calibri"/>
-                <w:sz w:val="20"/>
-                <w:lang w:eastAsia="de-DE"/>
-              </w:rPr>
-              <w:t xml:space="preserve"> [</w:t>
-            </w:r>
-            <w:proofErr w:type="spellStart"/>
-            <w:r>
-              <w:rPr>
-                <w:rFonts w:ascii="Calibri" w:eastAsia="Times New Roman" w:hAnsi="Calibri" w:cs="Calibri"/>
-                <w:sz w:val="20"/>
-                <w:lang w:eastAsia="de-DE"/>
-              </w:rPr>
-              <w:t>workdir</w:t>
-            </w:r>
-            <w:proofErr w:type="spellEnd"/>
-            <w:r>
-              <w:rPr>
-                <w:rFonts w:ascii="Calibri" w:eastAsia="Times New Roman" w:hAnsi="Calibri" w:cs="Calibri"/>
-                <w:sz w:val="20"/>
-                <w:lang w:eastAsia="de-DE"/>
-              </w:rPr>
-              <w:t xml:space="preserve"> in Windows mit extra </w:t>
-            </w:r>
-            <w:bookmarkStart w:id="0" w:name="_GoBack"/>
-            <w:bookmarkEnd w:id="0"/>
-            <w:r>
-              <w:rPr>
-                <w:rFonts w:ascii="Calibri" w:eastAsia="Times New Roman" w:hAnsi="Calibri" w:cs="Calibri"/>
-                <w:sz w:val="20"/>
-                <w:lang w:eastAsia="de-DE"/>
-              </w:rPr>
-              <w:t xml:space="preserve">/ </w:t>
-            </w:r>
-            <w:proofErr w:type="spellStart"/>
-            <w:r>
-              <w:rPr>
-                <w:rFonts w:ascii="Calibri" w:eastAsia="Times New Roman" w:hAnsi="Calibri" w:cs="Calibri"/>
-                <w:sz w:val="20"/>
-                <w:lang w:eastAsia="de-DE"/>
-              </w:rPr>
-              <w:t>prefixen</w:t>
-            </w:r>
-            <w:proofErr w:type="spellEnd"/>
-            <w:r>
-              <w:rPr>
-                <w:rFonts w:ascii="Calibri" w:eastAsia="Times New Roman" w:hAnsi="Calibri" w:cs="Calibri"/>
-                <w:sz w:val="20"/>
-                <w:lang w:eastAsia="de-DE"/>
-              </w:rPr>
-              <w:t>]</w:t>
-            </w:r>
-          </w:p>
-        </w:tc>
-        <w:tc>
-          <w:tcPr>
-            <w:tcW w:w="3829" w:type="dxa"/>
-          </w:tcPr>
-          <w:p>
-            <w:pPr>
-              <w:rPr>
-                <w:rFonts w:ascii="Calibri" w:eastAsia="Times New Roman" w:hAnsi="Calibri" w:cs="Calibri"/>
-                <w:sz w:val="20"/>
-                <w:lang w:eastAsia="de-DE"/>
-              </w:rPr>
-            </w:pPr>
-            <w:r>
-              <w:rPr>
-                <w:rFonts w:ascii="Calibri" w:eastAsia="Times New Roman" w:hAnsi="Calibri" w:cs="Calibri"/>
-                <w:sz w:val="20"/>
-                <w:lang w:eastAsia="de-DE"/>
-              </w:rPr>
-              <w:t xml:space="preserve">-t: </w:t>
-            </w:r>
-            <w:proofErr w:type="spellStart"/>
-            <w:r>
-              <w:rPr>
-                <w:rFonts w:ascii="Calibri" w:eastAsia="Times New Roman" w:hAnsi="Calibri" w:cs="Calibri"/>
-                <w:sz w:val="20"/>
-                <w:lang w:eastAsia="de-DE"/>
-              </w:rPr>
-              <w:t>tty</w:t>
-            </w:r>
-            <w:proofErr w:type="spellEnd"/>
-            <w:r>
-              <w:rPr>
-                <w:rFonts w:ascii="Calibri" w:eastAsia="Times New Roman" w:hAnsi="Calibri" w:cs="Calibri"/>
-                <w:sz w:val="20"/>
-                <w:lang w:eastAsia="de-DE"/>
-              </w:rPr>
-              <w:t xml:space="preserve"> / -d: </w:t>
-            </w:r>
-            <w:proofErr w:type="spellStart"/>
-            <w:r>
-              <w:rPr>
-                <w:rFonts w:ascii="Calibri" w:eastAsia="Times New Roman" w:hAnsi="Calibri" w:cs="Calibri"/>
-                <w:sz w:val="20"/>
-                <w:lang w:eastAsia="de-DE"/>
-              </w:rPr>
-              <w:t>detach</w:t>
-            </w:r>
-            <w:proofErr w:type="spellEnd"/>
-            <w:r>
-              <w:rPr>
-                <w:rFonts w:ascii="Calibri" w:eastAsia="Times New Roman" w:hAnsi="Calibri" w:cs="Calibri"/>
-                <w:sz w:val="20"/>
-                <w:lang w:eastAsia="de-DE"/>
-              </w:rPr>
-              <w:t xml:space="preserve"> / -p: publish </w:t>
-            </w:r>
-            <w:proofErr w:type="spellStart"/>
-            <w:r>
-              <w:rPr>
-                <w:rFonts w:ascii="Calibri" w:eastAsia="Times New Roman" w:hAnsi="Calibri" w:cs="Calibri"/>
-                <w:sz w:val="20"/>
-                <w:lang w:eastAsia="de-DE"/>
-              </w:rPr>
-              <w:t>ports</w:t>
-            </w:r>
-            <w:proofErr w:type="spellEnd"/>
-            <w:r>
-              <w:rPr>
-                <w:rFonts w:ascii="Calibri" w:eastAsia="Times New Roman" w:hAnsi="Calibri" w:cs="Calibri"/>
-                <w:sz w:val="20"/>
-                <w:lang w:eastAsia="de-DE"/>
-              </w:rPr>
-              <w:t xml:space="preserve"> / </w:t>
-            </w:r>
-          </w:p>
-          <w:p>
-            <w:pPr>
-              <w:rPr>
-                <w:rFonts w:ascii="Calibri" w:eastAsia="Times New Roman" w:hAnsi="Calibri" w:cs="Calibri"/>
-                <w:sz w:val="20"/>
-                <w:lang w:eastAsia="de-DE"/>
-              </w:rPr>
-            </w:pPr>
-            <w:r>
-              <w:rPr>
-                <w:rFonts w:ascii="Calibri" w:eastAsia="Times New Roman" w:hAnsi="Calibri" w:cs="Calibri"/>
-                <w:sz w:val="20"/>
-                <w:lang w:eastAsia="de-DE"/>
-              </w:rPr>
-              <w:t>--</w:t>
-            </w:r>
-            <w:proofErr w:type="spellStart"/>
-            <w:r>
-              <w:rPr>
-                <w:rFonts w:ascii="Calibri" w:eastAsia="Times New Roman" w:hAnsi="Calibri" w:cs="Calibri"/>
-                <w:sz w:val="20"/>
-                <w:lang w:eastAsia="de-DE"/>
-              </w:rPr>
-              <w:t>name</w:t>
-            </w:r>
-            <w:proofErr w:type="spellEnd"/>
-            <w:r>
-              <w:rPr>
-                <w:rFonts w:ascii="Calibri" w:eastAsia="Times New Roman" w:hAnsi="Calibri" w:cs="Calibri"/>
-                <w:sz w:val="20"/>
-                <w:lang w:eastAsia="de-DE"/>
-              </w:rPr>
-              <w:t xml:space="preserve">: </w:t>
-            </w:r>
-            <w:proofErr w:type="spellStart"/>
-            <w:r>
-              <w:rPr>
-                <w:rFonts w:ascii="Calibri" w:eastAsia="Times New Roman" w:hAnsi="Calibri" w:cs="Calibri"/>
-                <w:sz w:val="20"/>
-                <w:lang w:eastAsia="de-DE"/>
-              </w:rPr>
-              <w:t>container</w:t>
-            </w:r>
-            <w:proofErr w:type="spellEnd"/>
-            <w:r>
-              <w:rPr>
-                <w:rFonts w:ascii="Calibri" w:eastAsia="Times New Roman" w:hAnsi="Calibri" w:cs="Calibri"/>
-                <w:sz w:val="20"/>
-                <w:lang w:eastAsia="de-DE"/>
-              </w:rPr>
-              <w:t xml:space="preserve"> </w:t>
-            </w:r>
-            <w:proofErr w:type="spellStart"/>
-            <w:r>
-              <w:rPr>
-                <w:rFonts w:ascii="Calibri" w:eastAsia="Times New Roman" w:hAnsi="Calibri" w:cs="Calibri"/>
-                <w:sz w:val="20"/>
-                <w:lang w:eastAsia="de-DE"/>
-              </w:rPr>
-              <w:t>name</w:t>
-            </w:r>
-            <w:proofErr w:type="spellEnd"/>
-            <w:r>
-              <w:rPr>
-                <w:rFonts w:ascii="Calibri" w:eastAsia="Times New Roman" w:hAnsi="Calibri" w:cs="Calibri"/>
-                <w:sz w:val="20"/>
-                <w:lang w:eastAsia="de-DE"/>
-              </w:rPr>
-              <w:t xml:space="preserve"> / -w</w:t>
-            </w:r>
-            <w:r>
-              <w:rPr>
-                <w:rFonts w:ascii="Calibri" w:eastAsia="Times New Roman" w:hAnsi="Calibri" w:cs="Calibri"/>
-                <w:sz w:val="20"/>
-                <w:lang w:eastAsia="de-DE"/>
-              </w:rPr>
-              <w:t>:</w:t>
-            </w:r>
-            <w:r>
-              <w:rPr>
-                <w:rFonts w:ascii="Calibri" w:eastAsia="Times New Roman" w:hAnsi="Calibri" w:cs="Calibri"/>
-                <w:sz w:val="20"/>
-                <w:lang w:eastAsia="de-DE"/>
-              </w:rPr>
-              <w:t xml:space="preserve"> </w:t>
-            </w:r>
-            <w:proofErr w:type="spellStart"/>
-            <w:r>
-              <w:rPr>
-                <w:rFonts w:ascii="Calibri" w:eastAsia="Times New Roman" w:hAnsi="Calibri" w:cs="Calibri"/>
-                <w:sz w:val="20"/>
-                <w:lang w:eastAsia="de-DE"/>
+                <w:rFonts w:ascii="Calibri" w:eastAsia="Times New Roman" w:hAnsi="Calibri" w:cs="Calibri"/>
+                <w:sz w:val="20"/>
+                <w:lang w:val="en-US" w:eastAsia="de-DE"/>
               </w:rPr>
               <w:t>workdir</w:t>
             </w:r>
@@ -1031,25 +850,7 @@
                 <w:sz w:val="20"/>
                 <w:lang w:eastAsia="de-DE"/>
               </w:rPr>
-              <w:t xml:space="preserve"> </w:t>
-            </w:r>
-            <w:proofErr w:type="spellStart"/>
-            <w:r>
-              <w:rPr>
-                <w:rFonts w:ascii="Courier New" w:eastAsia="Times New Roman" w:hAnsi="Courier New" w:cs="Courier New"/>
-                <w:sz w:val="20"/>
-                <w:lang w:eastAsia="de-DE"/>
-              </w:rPr>
-              <w:t>ps</w:t>
-            </w:r>
-            <w:proofErr w:type="spellEnd"/>
-            <w:r>
-              <w:rPr>
-                <w:rFonts w:ascii="Courier New" w:eastAsia="Times New Roman" w:hAnsi="Courier New" w:cs="Courier New"/>
-                <w:sz w:val="20"/>
-                <w:lang w:eastAsia="de-DE"/>
-              </w:rPr>
-              <w:t xml:space="preserve"> -a -q</w:t>
+              <w:t xml:space="preserve"> ps -a -q</w:t>
             </w:r>
           </w:p>
         </w:tc>
@@ -1119,80 +920,16 @@
               <w:rPr>
                 <w:rFonts w:ascii="Courier New" w:eastAsia="Times New Roman" w:hAnsi="Courier New" w:cs="Courier New"/>
                 <w:sz w:val="20"/>
-                <w:lang w:eastAsia="de-DE"/>
-              </w:rPr>
-            </w:pPr>
-            <w:proofErr w:type="spellStart"/>
-            <w:r>
-              <w:rPr>
-                <w:rFonts w:ascii="Courier New" w:eastAsia="Times New Roman" w:hAnsi="Courier New" w:cs="Courier New"/>
-                <w:sz w:val="20"/>
-                <w:lang w:eastAsia="de-DE"/>
-              </w:rPr>
-              <w:t>docker</w:t>
-            </w:r>
-            <w:proofErr w:type="spellEnd"/>
-            <w:r>
-              <w:rPr>
-                <w:rFonts w:ascii="Courier New" w:eastAsia="Times New Roman" w:hAnsi="Courier New" w:cs="Courier New"/>
-                <w:sz w:val="20"/>
-                <w:lang w:eastAsia="de-DE"/>
-              </w:rPr>
-              <w:t xml:space="preserve"> </w:t>
-            </w:r>
-            <w:proofErr w:type="spellStart"/>
-            <w:r>
-              <w:rPr>
-                <w:rFonts w:ascii="Courier New" w:eastAsia="Times New Roman" w:hAnsi="Courier New" w:cs="Courier New"/>
-                <w:sz w:val="20"/>
-                <w:lang w:eastAsia="de-DE"/>
-              </w:rPr>
-              <w:t>rm</w:t>
-            </w:r>
-            <w:proofErr w:type="spellEnd"/>
-            <w:r>
-              <w:rPr>
-                <w:rFonts w:ascii="Courier New" w:eastAsia="Times New Roman" w:hAnsi="Courier New" w:cs="Courier New"/>
-                <w:sz w:val="20"/>
-                <w:lang w:eastAsia="de-DE"/>
-              </w:rPr>
-              <w:t xml:space="preserve"> -f &lt;</w:t>
-            </w:r>
-            <w:proofErr w:type="spellStart"/>
-            <w:r>
-              <w:rPr>
-                <w:rFonts w:ascii="Courier New" w:eastAsia="Times New Roman" w:hAnsi="Courier New" w:cs="Courier New"/>
-                <w:sz w:val="20"/>
-                <w:lang w:eastAsia="de-DE"/>
-              </w:rPr>
-              <w:t>container</w:t>
-            </w:r>
-            <w:proofErr w:type="spellEnd"/>
-            <w:r>
-              <w:rPr>
-                <w:rFonts w:ascii="Courier New" w:eastAsia="Times New Roman" w:hAnsi="Courier New" w:cs="Courier New"/>
-                <w:sz w:val="20"/>
-                <w:lang w:eastAsia="de-DE"/>
-              </w:rPr>
-              <w:t>&gt; [&lt;</w:t>
-            </w:r>
-            <w:proofErr w:type="spellStart"/>
-            <w:r>
-              <w:rPr>
-                <w:rFonts w:ascii="Courier New" w:eastAsia="Times New Roman" w:hAnsi="Courier New" w:cs="Courier New"/>
-                <w:sz w:val="20"/>
-                <w:lang w:eastAsia="de-DE"/>
-              </w:rPr>
-              <w:t>container</w:t>
-            </w:r>
-            <w:proofErr w:type="spellEnd"/>
-            <w:r>
-              <w:rPr>
-                <w:rFonts w:ascii="Courier New" w:eastAsia="Times New Roman" w:hAnsi="Courier New" w:cs="Courier New"/>
-                <w:sz w:val="20"/>
-                <w:lang w:eastAsia="de-DE"/>
-              </w:rPr>
-              <w:t>&gt;...]</w:t>
+                <w:lang w:val="en-US" w:eastAsia="de-DE"/>
+              </w:rPr>
+            </w:pPr>
+            <w:r>
+              <w:rPr>
+                <w:rFonts w:ascii="Courier New" w:eastAsia="Times New Roman" w:hAnsi="Courier New" w:cs="Courier New"/>
+                <w:sz w:val="20"/>
+                <w:lang w:val="en-US" w:eastAsia="de-DE"/>
+              </w:rPr>
+              <w:t>docker rm -f &lt;container&gt; [&lt;container&gt;...]</w:t>
             </w:r>
           </w:p>
         </w:tc>
@@ -1765,133 +1502,49 @@
               <w:rPr>
                 <w:rFonts w:ascii="Courier New" w:eastAsia="Times New Roman" w:hAnsi="Courier New" w:cs="Courier New"/>
                 <w:sz w:val="20"/>
-                <w:lang w:eastAsia="de-DE"/>
-              </w:rPr>
-            </w:pPr>
-            <w:proofErr w:type="spellStart"/>
-            <w:r>
-              <w:rPr>
-                <w:rFonts w:ascii="Courier New" w:eastAsia="Times New Roman" w:hAnsi="Courier New" w:cs="Courier New"/>
-                <w:sz w:val="20"/>
-                <w:lang w:eastAsia="de-DE"/>
-              </w:rPr>
-              <w:t>docker</w:t>
-            </w:r>
-            <w:proofErr w:type="spellEnd"/>
-            <w:r>
-              <w:rPr>
-                <w:rFonts w:ascii="Courier New" w:eastAsia="Times New Roman" w:hAnsi="Courier New" w:cs="Courier New"/>
-                <w:sz w:val="20"/>
-                <w:lang w:eastAsia="de-DE"/>
+                <w:lang w:val="en-US" w:eastAsia="de-DE"/>
+              </w:rPr>
+            </w:pPr>
+            <w:r>
+              <w:rPr>
+                <w:rFonts w:ascii="Courier New" w:eastAsia="Times New Roman" w:hAnsi="Courier New" w:cs="Courier New"/>
+                <w:sz w:val="20"/>
+                <w:lang w:val="en-US" w:eastAsia="de-DE"/>
+              </w:rPr>
+              <w:t>docker exec -it</w:t>
+            </w:r>
+            <w:r>
+              <w:rPr>
+                <w:rFonts w:ascii="Courier New" w:eastAsia="Times New Roman" w:hAnsi="Courier New" w:cs="Courier New"/>
+                <w:sz w:val="20"/>
+                <w:lang w:val="en-US" w:eastAsia="de-DE"/>
+              </w:rPr>
+              <w:t xml:space="preserve"> -u</w:t>
+            </w:r>
+            <w:r>
+              <w:rPr>
+                <w:rFonts w:ascii="Courier New" w:eastAsia="Times New Roman" w:hAnsi="Courier New" w:cs="Courier New"/>
+                <w:sz w:val="20"/>
+                <w:lang w:val="en-US" w:eastAsia="de-DE"/>
               </w:rPr>
               <w:t xml:space="preserve"> </w:t>
             </w:r>
-            <w:proofErr w:type="spellStart"/>
-            <w:r>
-              <w:rPr>
-                <w:rFonts w:ascii="Courier New" w:eastAsia="Times New Roman" w:hAnsi="Courier New" w:cs="Courier New"/>
-                <w:sz w:val="20"/>
-                <w:lang w:eastAsia="de-DE"/>
-              </w:rPr>
-              <w:t>exec</w:t>
-            </w:r>
-            <w:proofErr w:type="spellEnd"/>
-            <w:r>
-              <w:rPr>
-                <w:rFonts w:ascii="Courier New" w:eastAsia="Times New Roman" w:hAnsi="Courier New" w:cs="Courier New"/>
-                <w:sz w:val="20"/>
-                <w:lang w:eastAsia="de-DE"/>
-              </w:rPr>
-              <w:t xml:space="preserve"> -</w:t>
-            </w:r>
-            <w:proofErr w:type="spellStart"/>
-            <w:r>
-              <w:rPr>
-                <w:rFonts w:ascii="Courier New" w:eastAsia="Times New Roman" w:hAnsi="Courier New" w:cs="Courier New"/>
-                <w:sz w:val="20"/>
-                <w:lang w:eastAsia="de-DE"/>
-              </w:rPr>
-              <w:t>it</w:t>
-            </w:r>
-            <w:proofErr w:type="spellEnd"/>
-            <w:r>
-              <w:rPr>
-                <w:rFonts w:ascii="Courier New" w:eastAsia="Times New Roman" w:hAnsi="Courier New" w:cs="Courier New"/>
-                <w:sz w:val="20"/>
-                <w:lang w:eastAsia="de-DE"/>
-              </w:rPr>
-              <w:t xml:space="preserve"> -u</w:t>
-            </w:r>
-            <w:r>
-              <w:rPr>
-                <w:rFonts w:ascii="Courier New" w:eastAsia="Times New Roman" w:hAnsi="Courier New" w:cs="Courier New"/>
-                <w:sz w:val="20"/>
-                <w:lang w:eastAsia="de-DE"/>
-              </w:rPr>
-              <w:t xml:space="preserve"> </w:t>
-            </w:r>
-            <w:r>
-              <w:rPr>
-                <w:rFonts w:ascii="Courier New" w:eastAsia="Times New Roman" w:hAnsi="Courier New" w:cs="Courier New"/>
-                <w:sz w:val="20"/>
-                <w:lang w:eastAsia="de-DE"/>
-              </w:rPr>
-              <w:t>&lt;</w:t>
-            </w:r>
-            <w:proofErr w:type="spellStart"/>
-            <w:r>
-              <w:rPr>
-                <w:rFonts w:ascii="Courier New" w:eastAsia="Times New Roman" w:hAnsi="Courier New" w:cs="Courier New"/>
-                <w:sz w:val="20"/>
-                <w:lang w:eastAsia="de-DE"/>
-              </w:rPr>
-              <w:t>user</w:t>
-            </w:r>
-            <w:proofErr w:type="spellEnd"/>
-            <w:r>
-              <w:rPr>
-                <w:rFonts w:ascii="Courier New" w:eastAsia="Times New Roman" w:hAnsi="Courier New" w:cs="Courier New"/>
-                <w:sz w:val="20"/>
-                <w:lang w:eastAsia="de-DE"/>
-              </w:rPr>
-              <w:t xml:space="preserve">&gt; </w:t>
-            </w:r>
-            <w:r>
-              <w:rPr>
-                <w:rFonts w:ascii="Courier New" w:eastAsia="Times New Roman" w:hAnsi="Courier New" w:cs="Courier New"/>
-                <w:sz w:val="20"/>
-                <w:lang w:eastAsia="de-DE"/>
-              </w:rPr>
-              <w:t>&lt;</w:t>
-            </w:r>
-            <w:proofErr w:type="spellStart"/>
-            <w:r>
-              <w:rPr>
-                <w:rFonts w:ascii="Courier New" w:eastAsia="Times New Roman" w:hAnsi="Courier New" w:cs="Courier New"/>
-                <w:sz w:val="20"/>
-                <w:lang w:eastAsia="de-DE"/>
-              </w:rPr>
-              <w:t>container</w:t>
-            </w:r>
-            <w:proofErr w:type="spellEnd"/>
-            <w:r>
-              <w:rPr>
-                <w:rFonts w:ascii="Courier New" w:eastAsia="Times New Roman" w:hAnsi="Courier New" w:cs="Courier New"/>
-                <w:sz w:val="20"/>
-                <w:lang w:eastAsia="de-DE"/>
-              </w:rPr>
-              <w:t xml:space="preserve">&gt; </w:t>
-            </w:r>
-            <w:proofErr w:type="spellStart"/>
-            <w:r>
-              <w:rPr>
-                <w:rFonts w:ascii="Courier New" w:eastAsia="Times New Roman" w:hAnsi="Courier New" w:cs="Courier New"/>
-                <w:sz w:val="20"/>
-                <w:lang w:eastAsia="de-DE"/>
-              </w:rPr>
-              <w:t>bash</w:t>
-            </w:r>
-            <w:proofErr w:type="spellEnd"/>
+            <w:r>
+              <w:rPr>
+                <w:rFonts w:ascii="Courier New" w:eastAsia="Times New Roman" w:hAnsi="Courier New" w:cs="Courier New"/>
+                <w:sz w:val="20"/>
+                <w:lang w:val="en-US" w:eastAsia="de-DE"/>
+              </w:rPr>
+              <w:t xml:space="preserve">&lt;user&gt; </w:t>
+            </w:r>
+            <w:r>
+              <w:rPr>
+                <w:rFonts w:ascii="Courier New" w:eastAsia="Times New Roman" w:hAnsi="Courier New" w:cs="Courier New"/>
+                <w:sz w:val="20"/>
+                <w:lang w:val="en-US" w:eastAsia="de-DE"/>
+              </w:rPr>
+              <w:t>&lt;container&gt; bash</w:t>
+            </w:r>
           </w:p>
         </w:tc>
         <w:tc>
@@ -1927,41 +1580,41 @@
               <w:rPr>
                 <w:rFonts w:ascii="Calibri" w:eastAsia="Times New Roman" w:hAnsi="Calibri" w:cs="Calibri"/>
                 <w:sz w:val="20"/>
-                <w:lang w:eastAsia="de-DE"/>
-              </w:rPr>
-            </w:pPr>
-            <w:r>
-              <w:rPr>
-                <w:rFonts w:ascii="Calibri" w:eastAsia="Times New Roman" w:hAnsi="Calibri" w:cs="Calibri"/>
-                <w:sz w:val="20"/>
-                <w:lang w:eastAsia="de-DE"/>
-              </w:rPr>
-              <w:t xml:space="preserve">-i: </w:t>
-            </w:r>
-            <w:proofErr w:type="spellStart"/>
-            <w:r>
-              <w:rPr>
-                <w:rFonts w:ascii="Calibri" w:eastAsia="Times New Roman" w:hAnsi="Calibri" w:cs="Calibri"/>
-                <w:sz w:val="20"/>
-                <w:lang w:eastAsia="de-DE"/>
-              </w:rPr>
-              <w:t>interactive</w:t>
-            </w:r>
-            <w:proofErr w:type="spellEnd"/>
-            <w:r>
-              <w:rPr>
-                <w:rFonts w:ascii="Calibri" w:eastAsia="Times New Roman" w:hAnsi="Calibri" w:cs="Calibri"/>
-                <w:sz w:val="20"/>
-                <w:lang w:eastAsia="de-DE"/>
-              </w:rPr>
-              <w:t xml:space="preserve"> / -t: </w:t>
-            </w:r>
-            <w:proofErr w:type="spellStart"/>
-            <w:r>
-              <w:rPr>
-                <w:rFonts w:ascii="Calibri" w:eastAsia="Times New Roman" w:hAnsi="Calibri" w:cs="Calibri"/>
-                <w:sz w:val="20"/>
-                <w:lang w:eastAsia="de-DE"/>
+                <w:lang w:val="en-US" w:eastAsia="de-DE"/>
+              </w:rPr>
+            </w:pPr>
+            <w:r>
+              <w:rPr>
+                <w:rFonts w:ascii="Calibri" w:eastAsia="Times New Roman" w:hAnsi="Calibri" w:cs="Calibri"/>
+                <w:sz w:val="20"/>
+                <w:lang w:val="en-US" w:eastAsia="de-DE"/>
+              </w:rPr>
+              <w:t>-</w:t>
+            </w:r>
+            <w:proofErr w:type="spellStart"/>
+            <w:r>
+              <w:rPr>
+                <w:rFonts w:ascii="Calibri" w:eastAsia="Times New Roman" w:hAnsi="Calibri" w:cs="Calibri"/>
+                <w:sz w:val="20"/>
+                <w:lang w:val="en-US" w:eastAsia="de-DE"/>
+              </w:rPr>
+              <w:t>i</w:t>
+            </w:r>
+            <w:proofErr w:type="spellEnd"/>
+            <w:r>
+              <w:rPr>
+                <w:rFonts w:ascii="Calibri" w:eastAsia="Times New Roman" w:hAnsi="Calibri" w:cs="Calibri"/>
+                <w:sz w:val="20"/>
+                <w:lang w:val="en-US" w:eastAsia="de-DE"/>
+              </w:rPr>
+              <w:t xml:space="preserve">: interactive / -t: </w:t>
+            </w:r>
+            <w:proofErr w:type="spellStart"/>
+            <w:r>
+              <w:rPr>
+                <w:rFonts w:ascii="Calibri" w:eastAsia="Times New Roman" w:hAnsi="Calibri" w:cs="Calibri"/>
+                <w:sz w:val="20"/>
+                <w:lang w:val="en-US" w:eastAsia="de-DE"/>
               </w:rPr>
               <w:t>tty</w:t>
             </w:r>
@@ -1970,56 +1623,10 @@
               <w:rPr>
                 <w:rFonts w:ascii="Calibri" w:eastAsia="Times New Roman" w:hAnsi="Calibri" w:cs="Calibri"/>
                 <w:sz w:val="20"/>
-                <w:lang w:eastAsia="de-DE"/>
-              </w:rPr>
-              <w:t xml:space="preserve"> / -u: </w:t>
-            </w:r>
-            <w:proofErr w:type="spellStart"/>
-            <w:r>
-              <w:rPr>
-                <w:rFonts w:ascii="Calibri" w:eastAsia="Times New Roman" w:hAnsi="Calibri" w:cs="Calibri"/>
-                <w:sz w:val="20"/>
-                <w:lang w:eastAsia="de-DE"/>
-              </w:rPr>
-              <w:t>run</w:t>
-            </w:r>
-            <w:proofErr w:type="spellEnd"/>
-            <w:r>
-              <w:rPr>
-                <w:rFonts w:ascii="Calibri" w:eastAsia="Times New Roman" w:hAnsi="Calibri" w:cs="Calibri"/>
-                <w:sz w:val="20"/>
-                <w:lang w:eastAsia="de-DE"/>
-              </w:rPr>
-              <w:t xml:space="preserve"> </w:t>
-            </w:r>
-            <w:proofErr w:type="spellStart"/>
-            <w:r>
-              <w:rPr>
-                <w:rFonts w:ascii="Calibri" w:eastAsia="Times New Roman" w:hAnsi="Calibri" w:cs="Calibri"/>
-                <w:sz w:val="20"/>
-                <w:lang w:eastAsia="de-DE"/>
-              </w:rPr>
-              <w:t>as</w:t>
-            </w:r>
-            <w:proofErr w:type="spellEnd"/>
-            <w:r>
-              <w:rPr>
-                <w:rFonts w:ascii="Calibri" w:eastAsia="Times New Roman" w:hAnsi="Calibri" w:cs="Calibri"/>
-                <w:sz w:val="20"/>
-                <w:lang w:eastAsia="de-DE"/>
-              </w:rPr>
-              <w:t xml:space="preserve"> </w:t>
-            </w:r>
-            <w:proofErr w:type="spellStart"/>
-            <w:r>
-              <w:rPr>
-                <w:rFonts w:ascii="Calibri" w:eastAsia="Times New Roman" w:hAnsi="Calibri" w:cs="Calibri"/>
-                <w:sz w:val="20"/>
-                <w:lang w:eastAsia="de-DE"/>
-              </w:rPr>
-              <w:t>user</w:t>
-            </w:r>
-            <w:proofErr w:type="spellEnd"/>
+                <w:lang w:val="en-US" w:eastAsia="de-DE"/>
+              </w:rPr>
+              <w:t xml:space="preserve"> / -u: run as user</w:t>
+            </w:r>
           </w:p>
         </w:tc>
       </w:tr>
@@ -2245,27 +1852,7 @@
                 <w:sz w:val="20"/>
                 <w:lang w:eastAsia="de-DE"/>
               </w:rPr>
-              <w:t xml:space="preserve">U.a. </w:t>
-            </w:r>
-            <w:proofErr w:type="spellStart"/>
-            <w:r>
-              <w:rPr>
-                <w:rFonts w:ascii="Calibri" w:eastAsia="Times New Roman" w:hAnsi="Calibri" w:cs="Calibri"/>
-                <w:color w:val="000000"/>
-                <w:sz w:val="20"/>
-                <w:lang w:eastAsia="de-DE"/>
-              </w:rPr>
-              <w:t>Uptime</w:t>
-            </w:r>
-            <w:proofErr w:type="spellEnd"/>
-            <w:r>
-              <w:rPr>
-                <w:rFonts w:ascii="Calibri" w:eastAsia="Times New Roman" w:hAnsi="Calibri" w:cs="Calibri"/>
-                <w:color w:val="000000"/>
-                <w:sz w:val="20"/>
-                <w:lang w:eastAsia="de-DE"/>
-              </w:rPr>
-              <w:t xml:space="preserve"> anzeigen</w:t>
+              <w:t>U.a. Uptime anzeigen</w:t>
             </w:r>
           </w:p>
         </w:tc>
@@ -2831,25 +2418,7 @@
                 <w:sz w:val="20"/>
                 <w:lang w:eastAsia="de-DE"/>
               </w:rPr>
-              <w:t xml:space="preserve"> </w:t>
-            </w:r>
-            <w:proofErr w:type="spellStart"/>
-            <w:r>
-              <w:rPr>
-                <w:rFonts w:ascii="Courier New" w:eastAsia="Times New Roman" w:hAnsi="Courier New" w:cs="Courier New"/>
-                <w:sz w:val="20"/>
-                <w:lang w:eastAsia="de-DE"/>
-              </w:rPr>
-              <w:t>ps</w:t>
-            </w:r>
-            <w:proofErr w:type="spellEnd"/>
-            <w:r>
-              <w:rPr>
-                <w:rFonts w:ascii="Courier New" w:eastAsia="Times New Roman" w:hAnsi="Courier New" w:cs="Courier New"/>
-                <w:sz w:val="20"/>
-                <w:lang w:eastAsia="de-DE"/>
-              </w:rPr>
-              <w:t xml:space="preserve"> -a -q)</w:t>
+              <w:t xml:space="preserve"> ps -a -q)</w:t>
             </w:r>
           </w:p>
         </w:tc>
@@ -2982,6 +2551,432 @@
       </w:tr>
     </w:tbl>
     <w:p/>
+    <w:p>
+      <w:r>
+        <w:br w:type="page"/>
+      </w:r>
+    </w:p>
+    <w:p>
+      <w:pPr>
+        <w:pStyle w:val="berschrift2"/>
+        <w:rPr>
+          <w:lang w:val="en-US"/>
+        </w:rPr>
+      </w:pPr>
+      <w:r>
+        <w:rPr>
+          <w:lang w:val="en-US"/>
+        </w:rPr>
+        <w:lastRenderedPageBreak/>
+        <w:t xml:space="preserve">Get all keys available for docker </w:t>
+      </w:r>
+      <w:proofErr w:type="spellStart"/>
+      <w:r>
+        <w:rPr>
+          <w:lang w:val="en-US"/>
+        </w:rPr>
+        <w:t>ps</w:t>
+      </w:r>
+      <w:proofErr w:type="spellEnd"/>
+      <w:r>
+        <w:rPr>
+          <w:lang w:val="en-US"/>
+        </w:rPr>
+        <w:t xml:space="preserve"> --format</w:t>
+      </w:r>
+    </w:p>
+    <w:p>
+      <w:pPr>
+        <w:spacing w:after="0"/>
+        <w:rPr>
+          <w:lang w:val="en-US"/>
+        </w:rPr>
+      </w:pPr>
+      <w:r>
+        <w:rPr>
+          <w:rFonts w:ascii="Courier New" w:hAnsi="Courier New" w:cs="Courier New"/>
+          <w:bCs/>
+          <w:lang w:val="en-US"/>
+        </w:rPr>
+        <w:t xml:space="preserve">docker </w:t>
+      </w:r>
+      <w:proofErr w:type="spellStart"/>
+      <w:r>
+        <w:rPr>
+          <w:rFonts w:ascii="Courier New" w:hAnsi="Courier New" w:cs="Courier New"/>
+          <w:bCs/>
+          <w:lang w:val="en-US"/>
+        </w:rPr>
+        <w:t>ps</w:t>
+      </w:r>
+      <w:proofErr w:type="spellEnd"/>
+      <w:r>
+        <w:rPr>
+          <w:rFonts w:ascii="Courier New" w:hAnsi="Courier New" w:cs="Courier New"/>
+          <w:bCs/>
+          <w:lang w:val="en-US"/>
+        </w:rPr>
+        <w:t xml:space="preserve"> --format</w:t>
+      </w:r>
+      <w:proofErr w:type="gramStart"/>
+      <w:r>
+        <w:rPr>
+          <w:rFonts w:ascii="Courier New" w:hAnsi="Courier New" w:cs="Courier New"/>
+          <w:bCs/>
+          <w:lang w:val="en-US"/>
+        </w:rPr>
+        <w:t>='{{</w:t>
+      </w:r>
+      <w:proofErr w:type="spellStart"/>
+      <w:r>
+        <w:rPr>
+          <w:rFonts w:ascii="Courier New" w:hAnsi="Courier New" w:cs="Courier New"/>
+          <w:bCs/>
+          <w:lang w:val="en-US"/>
+        </w:rPr>
+        <w:t>json</w:t>
+      </w:r>
+      <w:proofErr w:type="spellEnd"/>
+      <w:r>
+        <w:rPr>
+          <w:rFonts w:ascii="Courier New" w:hAnsi="Courier New" w:cs="Courier New"/>
+          <w:bCs/>
+          <w:lang w:val="en-US"/>
+        </w:rPr>
+        <w:t xml:space="preserve"> .}}'</w:t>
+      </w:r>
+      <w:proofErr w:type="gramEnd"/>
+      <w:r>
+        <w:rPr>
+          <w:bCs/>
+          <w:lang w:val="en-US"/>
+        </w:rPr>
+        <w:t xml:space="preserve"> creates a stream:</w:t>
+      </w:r>
+    </w:p>
+    <w:p>
+      <w:pPr>
+        <w:spacing w:after="0"/>
+        <w:rPr>
+          <w:rFonts w:ascii="Courier New" w:hAnsi="Courier New" w:cs="Courier New"/>
+          <w:lang w:val="en-US"/>
+        </w:rPr>
+      </w:pPr>
+      <w:r>
+        <w:rPr>
+          <w:rFonts w:ascii="Courier New" w:hAnsi="Courier New" w:cs="Courier New"/>
+          <w:bCs/>
+          <w:lang w:val="en-US"/>
+        </w:rPr>
+        <w:t>{ ... }</w:t>
+      </w:r>
+    </w:p>
+    <w:p>
+      <w:pPr>
+        <w:spacing w:after="0"/>
+        <w:rPr>
+          <w:rFonts w:ascii="Courier New" w:hAnsi="Courier New" w:cs="Courier New"/>
+          <w:lang w:val="en-US"/>
+        </w:rPr>
+      </w:pPr>
+      <w:r>
+        <w:rPr>
+          <w:rFonts w:ascii="Courier New" w:hAnsi="Courier New" w:cs="Courier New"/>
+          <w:bCs/>
+          <w:lang w:val="en-US"/>
+        </w:rPr>
+        <w:t>{ ... }</w:t>
+      </w:r>
+    </w:p>
+    <w:p>
+      <w:pPr>
+        <w:rPr>
+          <w:rFonts w:ascii="Courier New" w:hAnsi="Courier New" w:cs="Courier New"/>
+          <w:bCs/>
+          <w:lang w:val="en-US"/>
+        </w:rPr>
+      </w:pPr>
+      <w:r>
+        <w:rPr>
+          <w:rFonts w:ascii="Courier New" w:hAnsi="Courier New" w:cs="Courier New"/>
+          <w:bCs/>
+          <w:lang w:val="en-US"/>
+        </w:rPr>
+        <w:t>{ ... }</w:t>
+      </w:r>
+    </w:p>
+    <w:p>
+      <w:pPr>
+        <w:spacing w:after="0"/>
+        <w:rPr>
+          <w:lang w:val="en-US"/>
+        </w:rPr>
+      </w:pPr>
+      <w:r>
+        <w:rPr>
+          <w:bCs/>
+          <w:lang w:val="en-US"/>
+        </w:rPr>
+        <w:t xml:space="preserve"># </w:t>
+      </w:r>
+      <w:proofErr w:type="gramStart"/>
+      <w:r>
+        <w:rPr>
+          <w:bCs/>
+          <w:lang w:val="en-US"/>
+        </w:rPr>
+        <w:t>read</w:t>
+      </w:r>
+      <w:proofErr w:type="gramEnd"/>
+      <w:r>
+        <w:rPr>
+          <w:bCs/>
+          <w:lang w:val="en-US"/>
+        </w:rPr>
+        <w:t xml:space="preserve"> everything into memory `slurp`, then just process the first item and finally get its keys</w:t>
+      </w:r>
+    </w:p>
+    <w:p>
+      <w:pPr>
+        <w:rPr>
+          <w:rFonts w:ascii="Courier New" w:hAnsi="Courier New" w:cs="Courier New"/>
+          <w:lang w:val="en-US"/>
+        </w:rPr>
+      </w:pPr>
+      <w:proofErr w:type="spellStart"/>
+      <w:r>
+        <w:rPr>
+          <w:rFonts w:ascii="Courier New" w:hAnsi="Courier New" w:cs="Courier New"/>
+        </w:rPr>
+        <w:t>docker</w:t>
+      </w:r>
+      <w:proofErr w:type="spellEnd"/>
+      <w:r>
+        <w:rPr>
+          <w:rFonts w:ascii="Courier New" w:hAnsi="Courier New" w:cs="Courier New"/>
+        </w:rPr>
+        <w:t xml:space="preserve"> ps --</w:t>
+      </w:r>
+      <w:proofErr w:type="spellStart"/>
+      <w:r>
+        <w:rPr>
+          <w:rFonts w:ascii="Courier New" w:hAnsi="Courier New" w:cs="Courier New"/>
+        </w:rPr>
+        <w:t>format</w:t>
+      </w:r>
+      <w:proofErr w:type="spellEnd"/>
+      <w:r>
+        <w:rPr>
+          <w:rFonts w:ascii="Courier New" w:hAnsi="Courier New" w:cs="Courier New"/>
+        </w:rPr>
+        <w:t>='{{</w:t>
+      </w:r>
+      <w:proofErr w:type="spellStart"/>
+      <w:proofErr w:type="gramStart"/>
+      <w:r>
+        <w:rPr>
+          <w:rFonts w:ascii="Courier New" w:hAnsi="Courier New" w:cs="Courier New"/>
+        </w:rPr>
+        <w:t>json</w:t>
+      </w:r>
+      <w:proofErr w:type="spellEnd"/>
+      <w:r>
+        <w:rPr>
+          <w:rFonts w:ascii="Courier New" w:hAnsi="Courier New" w:cs="Courier New"/>
+        </w:rPr>
+        <w:t xml:space="preserve"> .}}'</w:t>
+      </w:r>
+      <w:proofErr w:type="gramEnd"/>
+      <w:r>
+        <w:rPr>
+          <w:rFonts w:ascii="Courier New" w:hAnsi="Courier New" w:cs="Courier New"/>
+        </w:rPr>
+        <w:t xml:space="preserve"> </w:t>
+      </w:r>
+      <w:r>
+        <w:rPr>
+          <w:rFonts w:ascii="Courier New" w:hAnsi="Courier New" w:cs="Courier New"/>
+          <w:lang w:val="en-US"/>
+        </w:rPr>
+        <w:t xml:space="preserve">| </w:t>
+      </w:r>
+      <w:proofErr w:type="spellStart"/>
+      <w:r>
+        <w:rPr>
+          <w:rFonts w:ascii="Courier New" w:hAnsi="Courier New" w:cs="Courier New"/>
+          <w:lang w:val="en-US"/>
+        </w:rPr>
+        <w:t>jq</w:t>
+      </w:r>
+      <w:proofErr w:type="spellEnd"/>
+      <w:r>
+        <w:rPr>
+          <w:rFonts w:ascii="Courier New" w:hAnsi="Courier New" w:cs="Courier New"/>
+          <w:lang w:val="en-US"/>
+        </w:rPr>
+        <w:t xml:space="preserve"> --slurp '.[</w:t>
+      </w:r>
+      <w:r>
+        <w:rPr>
+          <w:rFonts w:ascii="Courier New" w:hAnsi="Courier New" w:cs="Courier New"/>
+          <w:u w:val="single"/>
+          <w:lang w:val="en-US"/>
+        </w:rPr>
+        <w:t>0</w:t>
+      </w:r>
+      <w:r>
+        <w:rPr>
+          <w:rFonts w:ascii="Courier New" w:hAnsi="Courier New" w:cs="Courier New"/>
+          <w:lang w:val="en-US"/>
+        </w:rPr>
+        <w:t>] | keys'</w:t>
+      </w:r>
+    </w:p>
+    <w:p>
+      <w:pPr>
+        <w:spacing w:after="0"/>
+        <w:rPr>
+          <w:lang w:val="en-US"/>
+        </w:rPr>
+      </w:pPr>
+      <w:r>
+        <w:rPr>
+          <w:bCs/>
+          <w:lang w:val="en-US"/>
+        </w:rPr>
+        <w:t xml:space="preserve"># </w:t>
+      </w:r>
+      <w:proofErr w:type="gramStart"/>
+      <w:r>
+        <w:rPr>
+          <w:bCs/>
+          <w:lang w:val="en-US"/>
+        </w:rPr>
+        <w:t>get</w:t>
+      </w:r>
+      <w:proofErr w:type="gramEnd"/>
+      <w:r>
+        <w:rPr>
+          <w:bCs/>
+          <w:lang w:val="en-US"/>
+        </w:rPr>
+        <w:t xml:space="preserve"> the first element from the stream, then get its keys</w:t>
+      </w:r>
+    </w:p>
+    <w:p>
+      <w:pPr>
+        <w:spacing w:after="0"/>
+        <w:rPr>
+          <w:rFonts w:ascii="Courier New" w:hAnsi="Courier New" w:cs="Courier New"/>
+          <w:lang w:val="en-US"/>
+        </w:rPr>
+      </w:pPr>
+      <w:proofErr w:type="spellStart"/>
+      <w:r>
+        <w:rPr>
+          <w:rFonts w:ascii="Courier New" w:hAnsi="Courier New" w:cs="Courier New"/>
+        </w:rPr>
+        <w:t>docker</w:t>
+      </w:r>
+      <w:proofErr w:type="spellEnd"/>
+      <w:r>
+        <w:rPr>
+          <w:rFonts w:ascii="Courier New" w:hAnsi="Courier New" w:cs="Courier New"/>
+        </w:rPr>
+        <w:t xml:space="preserve"> ps --</w:t>
+      </w:r>
+      <w:proofErr w:type="spellStart"/>
+      <w:r>
+        <w:rPr>
+          <w:rFonts w:ascii="Courier New" w:hAnsi="Courier New" w:cs="Courier New"/>
+        </w:rPr>
+        <w:t>format</w:t>
+      </w:r>
+      <w:proofErr w:type="spellEnd"/>
+      <w:r>
+        <w:rPr>
+          <w:rFonts w:ascii="Courier New" w:hAnsi="Courier New" w:cs="Courier New"/>
+        </w:rPr>
+        <w:t>='{{</w:t>
+      </w:r>
+      <w:proofErr w:type="spellStart"/>
+      <w:proofErr w:type="gramStart"/>
+      <w:r>
+        <w:rPr>
+          <w:rFonts w:ascii="Courier New" w:hAnsi="Courier New" w:cs="Courier New"/>
+        </w:rPr>
+        <w:t>json</w:t>
+      </w:r>
+      <w:proofErr w:type="spellEnd"/>
+      <w:r>
+        <w:rPr>
+          <w:rFonts w:ascii="Courier New" w:hAnsi="Courier New" w:cs="Courier New"/>
+        </w:rPr>
+        <w:t xml:space="preserve"> .}}'</w:t>
+      </w:r>
+      <w:proofErr w:type="gramEnd"/>
+      <w:r>
+        <w:rPr>
+          <w:rFonts w:ascii="Courier New" w:hAnsi="Courier New" w:cs="Courier New"/>
+        </w:rPr>
+        <w:t xml:space="preserve"> </w:t>
+      </w:r>
+      <w:r>
+        <w:rPr>
+          <w:rFonts w:ascii="Courier New" w:hAnsi="Courier New" w:cs="Courier New"/>
+          <w:lang w:val="en-US"/>
+        </w:rPr>
+        <w:t xml:space="preserve">| </w:t>
+      </w:r>
+      <w:proofErr w:type="spellStart"/>
+      <w:r>
+        <w:rPr>
+          <w:rFonts w:ascii="Courier New" w:hAnsi="Courier New" w:cs="Courier New"/>
+          <w:lang w:val="en-US"/>
+        </w:rPr>
+        <w:t>jq</w:t>
+      </w:r>
+      <w:proofErr w:type="spellEnd"/>
+      <w:r>
+        <w:rPr>
+          <w:rFonts w:ascii="Courier New" w:hAnsi="Courier New" w:cs="Courier New"/>
+          <w:lang w:val="en-US"/>
+        </w:rPr>
+        <w:t xml:space="preserve"> --null-input '</w:t>
+      </w:r>
+      <w:proofErr w:type="gramStart"/>
+      <w:r>
+        <w:rPr>
+          <w:rFonts w:ascii="Courier New" w:hAnsi="Courier New" w:cs="Courier New"/>
+          <w:lang w:val="en-US"/>
+        </w:rPr>
+        <w:t>range(</w:t>
+      </w:r>
+      <w:proofErr w:type="gramEnd"/>
+      <w:r>
+        <w:rPr>
+          <w:rFonts w:ascii="Courier New" w:hAnsi="Courier New" w:cs="Courier New"/>
+          <w:lang w:val="en-US"/>
+        </w:rPr>
+        <w:t>1) as $</w:t>
+      </w:r>
+      <w:proofErr w:type="spellStart"/>
+      <w:r>
+        <w:rPr>
+          <w:rFonts w:ascii="Courier New" w:hAnsi="Courier New" w:cs="Courier New"/>
+          <w:lang w:val="en-US"/>
+        </w:rPr>
+        <w:t>i</w:t>
+      </w:r>
+      <w:proofErr w:type="spellEnd"/>
+      <w:r>
+        <w:rPr>
+          <w:rFonts w:ascii="Courier New" w:hAnsi="Courier New" w:cs="Courier New"/>
+          <w:lang w:val="en-US"/>
+        </w:rPr>
+        <w:t xml:space="preserve"> | input | keys'</w:t>
+      </w:r>
+    </w:p>
     <w:sectPr>
       <w:pgSz w:w="16838" w:h="11906" w:orient="landscape"/>
       <w:pgMar w:top="1417" w:right="1417" w:bottom="1417" w:left="1134" w:header="708" w:footer="708" w:gutter="0"/>
@@ -2993,7 +2988,7 @@
 </file>
 
 <file path=word/styles.xml><?xml version="1.0" encoding="utf-8"?>
-<w:styles xmlns:mc="http://schemas.openxmlformats.org/markup-compatibility/2006" xmlns:r="http://schemas.openxmlformats.org/officeDocument/2006/relationships" xmlns:w="http://schemas.openxmlformats.org/wordprocessingml/2006/main" xmlns:w14="http://schemas.microsoft.com/office/word/2010/wordml" xmlns:w15="http://schemas.microsoft.com/office/word/2012/wordml" xmlns:w16cid="http://schemas.microsoft.com/office/word/2016/wordml/cid" xmlns:w16se="http://schemas.microsoft.com/office/word/2015/wordml/symex" mc:Ignorable="w14 w15 w16se w16cid">
+<w:styles xmlns:mc="http://schemas.openxmlformats.org/markup-compatibility/2006" xmlns:r="http://schemas.openxmlformats.org/officeDocument/2006/relationships" xmlns:w="http://schemas.openxmlformats.org/wordprocessingml/2006/main" xmlns:w14="http://schemas.microsoft.com/office/word/2010/wordml" xmlns:w15="http://schemas.microsoft.com/office/word/2012/wordml" xmlns:w16cex="http://schemas.microsoft.com/office/word/2018/wordml/cex" xmlns:w16cid="http://schemas.microsoft.com/office/word/2016/wordml/cid" xmlns:w16="http://schemas.microsoft.com/office/word/2018/wordml" xmlns:w16du="http://schemas.microsoft.com/office/word/2023/wordml/word16du" xmlns:w16sdtdh="http://schemas.microsoft.com/office/word/2020/wordml/sdtdatahash" xmlns:w16se="http://schemas.microsoft.com/office/word/2015/wordml/symex" mc:Ignorable="w14 w15 w16se w16cid w16 w16cex w16sdtdh w16du">
   <w:docDefaults>
     <w:rPrDefault>
       <w:rPr>
@@ -3009,7 +3004,7 @@
       </w:pPr>
     </w:pPrDefault>
   </w:docDefaults>
-  <w:latentStyles w:defLockedState="0" w:defUIPriority="99" w:defSemiHidden="0" w:defUnhideWhenUsed="0" w:defQFormat="0" w:count="375">
+  <w:latentStyles w:defLockedState="0" w:defUIPriority="99" w:defSemiHidden="0" w:defUnhideWhenUsed="0" w:defQFormat="0" w:count="376">
     <w:lsdException w:name="Normal" w:uiPriority="0" w:qFormat="1"/>
     <w:lsdException w:name="heading 1" w:uiPriority="9" w:qFormat="1"/>
     <w:lsdException w:name="heading 2" w:semiHidden="1" w:uiPriority="9" w:unhideWhenUsed="1" w:qFormat="1"/>
@@ -3385,15 +3380,37 @@
     <w:lsdException w:name="Smart Hyperlink" w:semiHidden="1" w:unhideWhenUsed="1"/>
     <w:lsdException w:name="Hashtag" w:semiHidden="1" w:unhideWhenUsed="1"/>
     <w:lsdException w:name="Unresolved Mention" w:semiHidden="1" w:unhideWhenUsed="1"/>
+    <w:lsdException w:name="Smart Link" w:semiHidden="1" w:unhideWhenUsed="1"/>
   </w:latentStyles>
   <w:style w:type="paragraph" w:default="1" w:styleId="Standard">
     <w:name w:val="Normal"/>
     <w:qFormat/>
   </w:style>
+  <w:style w:type="paragraph" w:styleId="berschrift2">
+    <w:name w:val="heading 2"/>
+    <w:basedOn w:val="Standard"/>
+    <w:next w:val="Standard"/>
+    <w:link w:val="berschrift2Zchn"/>
+    <w:uiPriority w:val="9"/>
+    <w:unhideWhenUsed/>
+    <w:qFormat/>
+    <w:rsid w:val="00D30EAA"/>
+    <w:pPr>
+      <w:keepNext/>
+      <w:keepLines/>
+      <w:spacing w:before="40" w:after="0"/>
+      <w:outlineLvl w:val="1"/>
+    </w:pPr>
+    <w:rPr>
+      <w:rFonts w:asciiTheme="majorHAnsi" w:eastAsiaTheme="majorEastAsia" w:hAnsiTheme="majorHAnsi" w:cstheme="majorBidi"/>
+      <w:color w:val="365F91" w:themeColor="accent1" w:themeShade="BF"/>
+      <w:sz w:val="26"/>
+      <w:szCs w:val="26"/>
+    </w:rPr>
+  </w:style>
   <w:style w:type="character" w:default="1" w:styleId="Absatz-Standardschriftart">
     <w:name w:val="Default Paragraph Font"/>
     <w:uiPriority w:val="1"/>
-    <w:semiHidden/>
     <w:unhideWhenUsed/>
   </w:style>
   <w:style w:type="table" w:default="1" w:styleId="NormaleTabelle">
@@ -3435,6 +3452,19 @@
         <w:insideV w:val="single" w:sz="4" w:space="0" w:color="auto"/>
       </w:tblBorders>
     </w:tblPr>
+  </w:style>
+  <w:style w:type="character" w:customStyle="1" w:styleId="berschrift2Zchn">
+    <w:name w:val="Überschrift 2 Zchn"/>
+    <w:basedOn w:val="Absatz-Standardschriftart"/>
+    <w:link w:val="berschrift2"/>
+    <w:uiPriority w:val="9"/>
+    <w:rsid w:val="00D30EAA"/>
+    <w:rPr>
+      <w:rFonts w:asciiTheme="majorHAnsi" w:eastAsiaTheme="majorEastAsia" w:hAnsiTheme="majorHAnsi" w:cstheme="majorBidi"/>
+      <w:color w:val="365F91" w:themeColor="accent1" w:themeShade="BF"/>
+      <w:sz w:val="26"/>
+      <w:szCs w:val="26"/>
+    </w:rPr>
   </w:style>
 </w:styles>
 </file>

</xml_diff>